<commit_message>
new data tp 3
</commit_message>
<xml_diff>
--- a/TP3/Reseau_CR_TP3.docx
+++ b/TP3/Reseau_CR_TP3.docx
@@ -163,7 +163,15 @@
           </w:tcPr>
           <w:p>
             <w:r>
-              <w:t>Paquet (numero)</w:t>
+              <w:t>Paquet (</w:t>
+            </w:r>
+            <w:proofErr w:type="spellStart"/>
+            <w:r>
+              <w:t>numero</w:t>
+            </w:r>
+            <w:proofErr w:type="spellEnd"/>
+            <w:r>
+              <w:t>)</w:t>
             </w:r>
           </w:p>
         </w:tc>
@@ -182,8 +190,21 @@
             <w:tcW w:w="2499" w:type="dxa"/>
           </w:tcPr>
           <w:p>
-            <w:r>
-              <w:t xml:space="preserve">Seq number </w:t>
+            <w:proofErr w:type="spellStart"/>
+            <w:r>
+              <w:t>Seq</w:t>
+            </w:r>
+            <w:proofErr w:type="spellEnd"/>
+            <w:r>
+              <w:t xml:space="preserve"> </w:t>
+            </w:r>
+            <w:proofErr w:type="spellStart"/>
+            <w:r>
+              <w:t>number</w:t>
+            </w:r>
+            <w:proofErr w:type="spellEnd"/>
+            <w:r>
+              <w:t xml:space="preserve"> </w:t>
             </w:r>
           </w:p>
         </w:tc>
@@ -192,9 +213,19 @@
             <w:tcW w:w="2365" w:type="dxa"/>
           </w:tcPr>
           <w:p>
-            <w:r>
-              <w:t>Ack number</w:t>
-            </w:r>
+            <w:proofErr w:type="spellStart"/>
+            <w:r>
+              <w:t>Ack</w:t>
+            </w:r>
+            <w:proofErr w:type="spellEnd"/>
+            <w:r>
+              <w:t xml:space="preserve"> </w:t>
+            </w:r>
+            <w:proofErr w:type="spellStart"/>
+            <w:r>
+              <w:t>number</w:t>
+            </w:r>
+            <w:proofErr w:type="spellEnd"/>
           </w:p>
         </w:tc>
       </w:tr>
@@ -508,7 +539,39 @@
     <w:p/>
     <w:p>
       <w:r>
-        <w:t xml:space="preserve">Le champ ack number est utilisé par la machine émettrice pour identifier les paquets correspondant au même message. Sur le tableau ci-dessus l’ack number de pc1 est toujours </w:t>
+        <w:t xml:space="preserve">Le champ </w:t>
+      </w:r>
+      <w:proofErr w:type="spellStart"/>
+      <w:r>
+        <w:t>ack</w:t>
+      </w:r>
+      <w:proofErr w:type="spellEnd"/>
+      <w:r>
+        <w:t xml:space="preserve"> </w:t>
+      </w:r>
+      <w:proofErr w:type="spellStart"/>
+      <w:r>
+        <w:t>number</w:t>
+      </w:r>
+      <w:proofErr w:type="spellEnd"/>
+      <w:r>
+        <w:t xml:space="preserve"> est utilisé par la machine émettrice pour identifier les paquets correspondant au même message. Sur le tableau ci-dessus l’</w:t>
+      </w:r>
+      <w:proofErr w:type="spellStart"/>
+      <w:r>
+        <w:t>ack</w:t>
+      </w:r>
+      <w:proofErr w:type="spellEnd"/>
+      <w:r>
+        <w:t xml:space="preserve"> </w:t>
+      </w:r>
+      <w:proofErr w:type="spellStart"/>
+      <w:r>
+        <w:t>number</w:t>
+      </w:r>
+      <w:proofErr w:type="spellEnd"/>
+      <w:r>
+        <w:t xml:space="preserve"> de pc1 est toujours </w:t>
       </w:r>
       <w:r>
         <w:t>1 (ABDD 495E)</w:t>
@@ -517,16 +580,72 @@
         <w:t>.</w:t>
       </w:r>
       <w:r>
-        <w:t xml:space="preserve"> Cet identifiant sur 2 octets est utilisé par la machine réceptrice (pc2) dans le champ seq number des paquets qu’elle envoie pour accuser la bonne réception.</w:t>
-      </w:r>
-      <w:r>
-        <w:t xml:space="preserve"> Le champ seq number est utilisé par la machine émettrice pour identifier la position du premier byte de données dans le message.</w:t>
-      </w:r>
-      <w:r>
-        <w:t xml:space="preserve"> La machine réceptrice met dans ack number le numéro des derniers bytes +1 qu’elle a reçu.</w:t>
-      </w:r>
-      <w:r>
-        <w:t xml:space="preserve"> (elle a tout reçu du premier byte au byte en « cours »)</w:t>
+        <w:t xml:space="preserve"> Cet identifiant sur 2 octets est utilisé par la machine réceptrice (pc2) dans le champ </w:t>
+      </w:r>
+      <w:proofErr w:type="spellStart"/>
+      <w:r>
+        <w:t>seq</w:t>
+      </w:r>
+      <w:proofErr w:type="spellEnd"/>
+      <w:r>
+        <w:t xml:space="preserve"> </w:t>
+      </w:r>
+      <w:proofErr w:type="spellStart"/>
+      <w:r>
+        <w:t>number</w:t>
+      </w:r>
+      <w:proofErr w:type="spellEnd"/>
+      <w:r>
+        <w:t xml:space="preserve"> des paquets qu’elle envoie pour accuser la bonne réception.</w:t>
+      </w:r>
+      <w:r>
+        <w:t xml:space="preserve"> Le champ </w:t>
+      </w:r>
+      <w:proofErr w:type="spellStart"/>
+      <w:r>
+        <w:t>seq</w:t>
+      </w:r>
+      <w:proofErr w:type="spellEnd"/>
+      <w:r>
+        <w:t xml:space="preserve"> </w:t>
+      </w:r>
+      <w:proofErr w:type="spellStart"/>
+      <w:r>
+        <w:t>number</w:t>
+      </w:r>
+      <w:proofErr w:type="spellEnd"/>
+      <w:r>
+        <w:t xml:space="preserve"> est utilisé par la machine émettrice pour identifier la position du premier byte de données dans le message.</w:t>
+      </w:r>
+      <w:r>
+        <w:t xml:space="preserve"> La machine réceptrice met dans </w:t>
+      </w:r>
+      <w:proofErr w:type="spellStart"/>
+      <w:r>
+        <w:t>ack</w:t>
+      </w:r>
+      <w:proofErr w:type="spellEnd"/>
+      <w:r>
+        <w:t xml:space="preserve"> </w:t>
+      </w:r>
+      <w:proofErr w:type="spellStart"/>
+      <w:r>
+        <w:t>number</w:t>
+      </w:r>
+      <w:proofErr w:type="spellEnd"/>
+      <w:r>
+        <w:t xml:space="preserve"> le numéro des derniers bytes +1 qu’elle a reçu.</w:t>
+      </w:r>
+      <w:r>
+        <w:t xml:space="preserve"> (</w:t>
+      </w:r>
+      <w:proofErr w:type="gramStart"/>
+      <w:r>
+        <w:t>elle</w:t>
+      </w:r>
+      <w:proofErr w:type="gramEnd"/>
+      <w:r>
+        <w:t xml:space="preserve"> a tout reçu du premier byte au byte en « cours »)</w:t>
       </w:r>
     </w:p>
     <w:p>
@@ -553,7 +672,47 @@
         </w:numPr>
       </w:pPr>
       <w:r>
-        <w:t>Le protocole TCP utilise un timer pour lors de l’envoie de donné. Quand ce timer sonne, un paquet est réémis. Dans le cas ou la machine réceptrice n’est pas à l’écoute, l’envoie d’un nouveau paquet se fait à chaque sonnerie de timer. Pour éviter de saturer le réseau le timer est double à chaque réémission d’un même paquet.</w:t>
+        <w:t xml:space="preserve">Le protocole TCP utilise un </w:t>
+      </w:r>
+      <w:proofErr w:type="spellStart"/>
+      <w:r>
+        <w:t>timer</w:t>
+      </w:r>
+      <w:proofErr w:type="spellEnd"/>
+      <w:r>
+        <w:t xml:space="preserve"> pour lors de l’envoie de donné. Quand ce </w:t>
+      </w:r>
+      <w:proofErr w:type="spellStart"/>
+      <w:r>
+        <w:t>timer</w:t>
+      </w:r>
+      <w:proofErr w:type="spellEnd"/>
+      <w:r>
+        <w:t xml:space="preserve"> sonne, un paquet est réémis. Dans le cas </w:t>
+      </w:r>
+      <w:proofErr w:type="spellStart"/>
+      <w:r>
+        <w:t>ou</w:t>
+      </w:r>
+      <w:proofErr w:type="spellEnd"/>
+      <w:r>
+        <w:t xml:space="preserve"> la machine réceptrice n’est pas à l’écoute, l’envoie d’un nouveau paquet se fait à chaque sonnerie de </w:t>
+      </w:r>
+      <w:proofErr w:type="spellStart"/>
+      <w:r>
+        <w:t>timer</w:t>
+      </w:r>
+      <w:proofErr w:type="spellEnd"/>
+      <w:r>
+        <w:t xml:space="preserve">. Pour éviter de saturer le réseau le </w:t>
+      </w:r>
+      <w:proofErr w:type="spellStart"/>
+      <w:r>
+        <w:t>timer</w:t>
+      </w:r>
+      <w:proofErr w:type="spellEnd"/>
+      <w:r>
+        <w:t xml:space="preserve"> est double à chaque réémission d’un même paquet.</w:t>
       </w:r>
       <w:r>
         <w:t xml:space="preserve"> (image WS)</w:t>
@@ -652,118 +811,467 @@
         </w:numPr>
       </w:pPr>
       <w:r>
-        <w:t>Vue simplifiée : le client envoie des paquets jusqu’à ce que le buffer de réception du receveur soit plein. Le receveur indique par un paquet zerowindow que son buffer de reception est plein. Une fois qu’un read a été effectué sur le receveur, alors le client envoie des données correspondant au maximum de la taille libérée dans le buffer.</w:t>
-      </w:r>
+        <w:t xml:space="preserve">Vue simplifiée : le client envoie des paquets jusqu’à ce que le buffer de réception du receveur soit plein. Le receveur indique par un paquet </w:t>
+      </w:r>
+      <w:proofErr w:type="spellStart"/>
+      <w:r>
+        <w:t>zerowindow</w:t>
+      </w:r>
+      <w:proofErr w:type="spellEnd"/>
+      <w:r>
+        <w:t xml:space="preserve"> que son buffer de </w:t>
+      </w:r>
+      <w:proofErr w:type="spellStart"/>
+      <w:r>
+        <w:t>reception</w:t>
+      </w:r>
+      <w:proofErr w:type="spellEnd"/>
+      <w:r>
+        <w:t xml:space="preserve"> est plein. Une fois qu’un </w:t>
+      </w:r>
+      <w:proofErr w:type="spellStart"/>
+      <w:r>
+        <w:t>read</w:t>
+      </w:r>
+      <w:proofErr w:type="spellEnd"/>
+      <w:r>
+        <w:t xml:space="preserve"> a été effectué sur le receveur, alors le client envoie des données correspondant au maximum de la taille libérée dans le buffer.</w:t>
+      </w:r>
+    </w:p>
+    <w:p>
+      <w:pPr>
+        <w:pStyle w:val="Paragraphedeliste"/>
+        <w:numPr>
+          <w:ilvl w:val="0"/>
+          <w:numId w:val="2"/>
+        </w:numPr>
+      </w:pPr>
+    </w:p>
+    <w:p>
+      <w:pPr>
+        <w:pStyle w:val="Paragraphedeliste"/>
+        <w:numPr>
+          <w:ilvl w:val="0"/>
+          <w:numId w:val="2"/>
+        </w:numPr>
+      </w:pPr>
+    </w:p>
+    <w:p>
+      <w:pPr>
+        <w:pStyle w:val="Paragraphedeliste"/>
+        <w:numPr>
+          <w:ilvl w:val="0"/>
+          <w:numId w:val="2"/>
+        </w:numPr>
+      </w:pPr>
+    </w:p>
+    <w:p>
+      <w:pPr>
+        <w:pStyle w:val="Paragraphedeliste"/>
+        <w:numPr>
+          <w:ilvl w:val="0"/>
+          <w:numId w:val="2"/>
+        </w:numPr>
+      </w:pPr>
+    </w:p>
+    <w:p>
+      <w:pPr>
+        <w:pStyle w:val="Paragraphedeliste"/>
+        <w:numPr>
+          <w:ilvl w:val="0"/>
+          <w:numId w:val="2"/>
+        </w:numPr>
+      </w:pPr>
+      <w:r>
+        <w:t>Close du coté client en premier (q27 fermeture client)</w:t>
+      </w:r>
+    </w:p>
+    <w:p>
+      <w:pPr>
+        <w:ind w:left="720"/>
+      </w:pPr>
+      <w:proofErr w:type="spellStart"/>
+      <w:r>
+        <w:t>Role</w:t>
+      </w:r>
+      <w:proofErr w:type="spellEnd"/>
+      <w:r>
+        <w:t xml:space="preserve"> du flag FIN :</w:t>
+      </w:r>
+      <w:r>
+        <w:t xml:space="preserve"> le paquet contenant le flag FIN indique que son émetteur a fermé sa connexion</w:t>
+      </w:r>
+      <w:r>
+        <w:t>.</w:t>
+      </w:r>
+    </w:p>
+    <w:p>
+      <w:pPr>
+        <w:ind w:left="720"/>
+      </w:pPr>
+      <w:r>
+        <w:t xml:space="preserve">Remarque : si connexion pas accepté et fermeture serveur (q27 fermeture client puis serveur non </w:t>
+      </w:r>
+      <w:proofErr w:type="spellStart"/>
+      <w:r>
+        <w:t>accept</w:t>
+      </w:r>
+      <w:proofErr w:type="spellEnd"/>
+      <w:r>
+        <w:t xml:space="preserve">) envoie paquet flag </w:t>
+      </w:r>
+      <w:proofErr w:type="spellStart"/>
+      <w:r>
+        <w:t>rst</w:t>
+      </w:r>
+      <w:proofErr w:type="spellEnd"/>
+      <w:r>
+        <w:t xml:space="preserve">, </w:t>
+      </w:r>
+      <w:proofErr w:type="spellStart"/>
+      <w:r>
+        <w:t>ack</w:t>
+      </w:r>
+      <w:proofErr w:type="spellEnd"/>
+      <w:r>
+        <w:t>.</w:t>
+      </w:r>
+    </w:p>
+    <w:p>
+      <w:pPr>
+        <w:ind w:left="720"/>
+      </w:pPr>
+      <w:r>
+        <w:t>Pc2</w:t>
+      </w:r>
+      <w:r>
+        <w:t xml:space="preserve"> serveur fermé</w:t>
+      </w:r>
+      <w:r>
+        <w:t xml:space="preserve"> en premier</w:t>
+      </w:r>
+    </w:p>
+    <w:tbl>
+      <w:tblPr>
+        <w:tblStyle w:val="Grilledutableau"/>
+        <w:tblW w:w="0" w:type="auto"/>
+        <w:tblInd w:w="720" w:type="dxa"/>
+        <w:tblLook w:val="04A0" w:firstRow="1" w:lastRow="0" w:firstColumn="1" w:lastColumn="0" w:noHBand="0" w:noVBand="1"/>
+      </w:tblPr>
+      <w:tblGrid>
+        <w:gridCol w:w="2166"/>
+        <w:gridCol w:w="2162"/>
+        <w:gridCol w:w="2174"/>
+        <w:gridCol w:w="2174"/>
+      </w:tblGrid>
+      <w:tr>
+        <w:tc>
+          <w:tcPr>
+            <w:tcW w:w="2349" w:type="dxa"/>
+          </w:tcPr>
+          <w:p>
+            <w:r>
+              <w:t xml:space="preserve">Paquet </w:t>
+            </w:r>
+            <w:proofErr w:type="spellStart"/>
+            <w:r>
+              <w:t>num</w:t>
+            </w:r>
+            <w:proofErr w:type="spellEnd"/>
+          </w:p>
+        </w:tc>
+        <w:tc>
+          <w:tcPr>
+            <w:tcW w:w="2349" w:type="dxa"/>
+          </w:tcPr>
+          <w:p>
+            <w:r>
+              <w:t>Source</w:t>
+            </w:r>
+          </w:p>
+        </w:tc>
+        <w:tc>
+          <w:tcPr>
+            <w:tcW w:w="2349" w:type="dxa"/>
+          </w:tcPr>
+          <w:p>
+            <w:proofErr w:type="spellStart"/>
+            <w:r>
+              <w:t>Seq</w:t>
+            </w:r>
+            <w:proofErr w:type="spellEnd"/>
+            <w:r>
+              <w:t xml:space="preserve"> </w:t>
+            </w:r>
+            <w:proofErr w:type="spellStart"/>
+            <w:r>
+              <w:t>number</w:t>
+            </w:r>
+            <w:proofErr w:type="spellEnd"/>
+            <w:r>
+              <w:t xml:space="preserve"> </w:t>
+            </w:r>
+          </w:p>
+        </w:tc>
+        <w:tc>
+          <w:tcPr>
+            <w:tcW w:w="2349" w:type="dxa"/>
+          </w:tcPr>
+          <w:p>
+            <w:proofErr w:type="spellStart"/>
+            <w:r>
+              <w:t>Ack</w:t>
+            </w:r>
+            <w:proofErr w:type="spellEnd"/>
+            <w:r>
+              <w:t xml:space="preserve"> </w:t>
+            </w:r>
+            <w:proofErr w:type="spellStart"/>
+            <w:r>
+              <w:t>number</w:t>
+            </w:r>
+            <w:proofErr w:type="spellEnd"/>
+          </w:p>
+        </w:tc>
+      </w:tr>
+      <w:tr>
+        <w:tc>
+          <w:tcPr>
+            <w:tcW w:w="2349" w:type="dxa"/>
+          </w:tcPr>
+          <w:p>
+            <w:r>
+              <w:t>1</w:t>
+            </w:r>
+          </w:p>
+        </w:tc>
+        <w:tc>
+          <w:tcPr>
+            <w:tcW w:w="2349" w:type="dxa"/>
+          </w:tcPr>
+          <w:p>
+            <w:r>
+              <w:t>Pc2</w:t>
+            </w:r>
+          </w:p>
+        </w:tc>
+        <w:tc>
+          <w:tcPr>
+            <w:tcW w:w="2349" w:type="dxa"/>
+          </w:tcPr>
+          <w:p>
+            <w:r>
+              <w:t>1 (149E 92E4)</w:t>
+            </w:r>
+          </w:p>
+        </w:tc>
+        <w:tc>
+          <w:tcPr>
+            <w:tcW w:w="2349" w:type="dxa"/>
+          </w:tcPr>
+          <w:p>
+            <w:r>
+              <w:t>1 (9C64 33A5)</w:t>
+            </w:r>
+          </w:p>
+        </w:tc>
+      </w:tr>
+      <w:tr>
+        <w:tc>
+          <w:tcPr>
+            <w:tcW w:w="2349" w:type="dxa"/>
+          </w:tcPr>
+          <w:p>
+            <w:r>
+              <w:t>2</w:t>
+            </w:r>
+          </w:p>
+        </w:tc>
+        <w:tc>
+          <w:tcPr>
+            <w:tcW w:w="2349" w:type="dxa"/>
+          </w:tcPr>
+          <w:p>
+            <w:r>
+              <w:t>Pc1</w:t>
+            </w:r>
+          </w:p>
+        </w:tc>
+        <w:tc>
+          <w:tcPr>
+            <w:tcW w:w="2349" w:type="dxa"/>
+          </w:tcPr>
+          <w:p>
+            <w:r>
+              <w:t>1 (9C64 33A5)</w:t>
+            </w:r>
+          </w:p>
+        </w:tc>
+        <w:tc>
+          <w:tcPr>
+            <w:tcW w:w="2349" w:type="dxa"/>
+          </w:tcPr>
+          <w:p>
+            <w:r>
+              <w:t>2</w:t>
+            </w:r>
+            <w:r>
+              <w:t xml:space="preserve"> (1</w:t>
+            </w:r>
+            <w:r>
+              <w:t>49E 92E5</w:t>
+            </w:r>
+            <w:r>
+              <w:t>)</w:t>
+            </w:r>
+          </w:p>
+        </w:tc>
+      </w:tr>
+      <w:tr>
+        <w:tc>
+          <w:tcPr>
+            <w:tcW w:w="2349" w:type="dxa"/>
+          </w:tcPr>
+          <w:p>
+            <w:r>
+              <w:t>3</w:t>
+            </w:r>
+          </w:p>
+        </w:tc>
+        <w:tc>
+          <w:tcPr>
+            <w:tcW w:w="2349" w:type="dxa"/>
+          </w:tcPr>
+          <w:p>
+            <w:r>
+              <w:t>Pc1</w:t>
+            </w:r>
+          </w:p>
+        </w:tc>
+        <w:tc>
+          <w:tcPr>
+            <w:tcW w:w="2349" w:type="dxa"/>
+          </w:tcPr>
+          <w:p>
+            <w:r>
+              <w:t>1 (9C64 33A5)</w:t>
+            </w:r>
+          </w:p>
+        </w:tc>
+        <w:tc>
+          <w:tcPr>
+            <w:tcW w:w="2349" w:type="dxa"/>
+          </w:tcPr>
+          <w:p>
+            <w:r>
+              <w:t>2 (149E 92E5)</w:t>
+            </w:r>
+          </w:p>
+        </w:tc>
+      </w:tr>
+      <w:tr>
+        <w:tc>
+          <w:tcPr>
+            <w:tcW w:w="2349" w:type="dxa"/>
+          </w:tcPr>
+          <w:p>
+            <w:r>
+              <w:t>4</w:t>
+            </w:r>
+          </w:p>
+        </w:tc>
+        <w:tc>
+          <w:tcPr>
+            <w:tcW w:w="2349" w:type="dxa"/>
+          </w:tcPr>
+          <w:p>
+            <w:r>
+              <w:t>Pc2</w:t>
+            </w:r>
+          </w:p>
+        </w:tc>
+        <w:tc>
+          <w:tcPr>
+            <w:tcW w:w="2349" w:type="dxa"/>
+          </w:tcPr>
+          <w:p>
+            <w:r>
+              <w:t>2 (149E 92E5)</w:t>
+            </w:r>
+          </w:p>
+        </w:tc>
+        <w:tc>
+          <w:tcPr>
+            <w:tcW w:w="2349" w:type="dxa"/>
+          </w:tcPr>
+          <w:p>
+            <w:r>
+              <w:t>2 (9C64 33A6</w:t>
+            </w:r>
+            <w:r>
+              <w:t>)</w:t>
+            </w:r>
+          </w:p>
+        </w:tc>
+      </w:tr>
+    </w:tbl>
+    <w:p>
+      <w:pPr>
+        <w:ind w:left="720"/>
+      </w:pPr>
+    </w:p>
+    <w:p>
+      <w:pPr>
+        <w:pStyle w:val="Paragraphedeliste"/>
+        <w:numPr>
+          <w:ilvl w:val="0"/>
+          <w:numId w:val="2"/>
+        </w:numPr>
+      </w:pPr>
+      <w:r>
+        <w:t>Utiliser tableau pour cette réponse.</w:t>
+      </w:r>
+    </w:p>
+    <w:p>
+      <w:pPr>
+        <w:pStyle w:val="Paragraphedeliste"/>
+        <w:numPr>
+          <w:ilvl w:val="0"/>
+          <w:numId w:val="2"/>
+        </w:numPr>
+      </w:pPr>
+      <w:r>
+        <w:t>Remarque la procédure est la même quel que soit l’ordre de fermeture des connexions</w:t>
+      </w:r>
+    </w:p>
+    <w:p>
+      <w:pPr>
+        <w:pStyle w:val="Paragraphedeliste"/>
+        <w:numPr>
+          <w:ilvl w:val="0"/>
+          <w:numId w:val="2"/>
+        </w:numPr>
+      </w:pPr>
+    </w:p>
+    <w:p>
+      <w:pPr>
+        <w:pStyle w:val="Paragraphedeliste"/>
+        <w:numPr>
+          <w:ilvl w:val="0"/>
+          <w:numId w:val="2"/>
+        </w:numPr>
+      </w:pPr>
+    </w:p>
+    <w:p>
+      <w:pPr>
+        <w:pStyle w:val="Paragraphedeliste"/>
+        <w:numPr>
+          <w:ilvl w:val="0"/>
+          <w:numId w:val="2"/>
+        </w:numPr>
+      </w:pPr>
       <w:bookmarkStart w:id="0" w:name="_GoBack"/>
       <w:bookmarkEnd w:id="0"/>
-    </w:p>
-    <w:p>
-      <w:pPr>
-        <w:pStyle w:val="Paragraphedeliste"/>
-        <w:numPr>
-          <w:ilvl w:val="0"/>
-          <w:numId w:val="2"/>
-        </w:numPr>
-      </w:pPr>
-    </w:p>
-    <w:p>
-      <w:pPr>
-        <w:pStyle w:val="Paragraphedeliste"/>
-        <w:numPr>
-          <w:ilvl w:val="0"/>
-          <w:numId w:val="2"/>
-        </w:numPr>
-      </w:pPr>
-    </w:p>
-    <w:p>
-      <w:pPr>
-        <w:pStyle w:val="Paragraphedeliste"/>
-        <w:numPr>
-          <w:ilvl w:val="0"/>
-          <w:numId w:val="2"/>
-        </w:numPr>
-      </w:pPr>
-    </w:p>
-    <w:p>
-      <w:pPr>
-        <w:pStyle w:val="Paragraphedeliste"/>
-        <w:numPr>
-          <w:ilvl w:val="0"/>
-          <w:numId w:val="2"/>
-        </w:numPr>
-      </w:pPr>
-    </w:p>
-    <w:p>
-      <w:pPr>
-        <w:pStyle w:val="Paragraphedeliste"/>
-        <w:numPr>
-          <w:ilvl w:val="0"/>
-          <w:numId w:val="2"/>
-        </w:numPr>
-      </w:pPr>
-    </w:p>
-    <w:p>
-      <w:pPr>
-        <w:pStyle w:val="Paragraphedeliste"/>
-        <w:numPr>
-          <w:ilvl w:val="0"/>
-          <w:numId w:val="2"/>
-        </w:numPr>
-      </w:pPr>
-    </w:p>
-    <w:p>
-      <w:pPr>
-        <w:pStyle w:val="Paragraphedeliste"/>
-        <w:numPr>
-          <w:ilvl w:val="0"/>
-          <w:numId w:val="2"/>
-        </w:numPr>
-      </w:pPr>
-    </w:p>
-    <w:p>
-      <w:pPr>
-        <w:pStyle w:val="Paragraphedeliste"/>
-        <w:numPr>
-          <w:ilvl w:val="0"/>
-          <w:numId w:val="2"/>
-        </w:numPr>
-      </w:pPr>
-    </w:p>
-    <w:p>
-      <w:pPr>
-        <w:pStyle w:val="Paragraphedeliste"/>
-        <w:numPr>
-          <w:ilvl w:val="0"/>
-          <w:numId w:val="2"/>
-        </w:numPr>
-      </w:pPr>
-    </w:p>
-    <w:p>
-      <w:pPr>
-        <w:pStyle w:val="Paragraphedeliste"/>
-        <w:numPr>
-          <w:ilvl w:val="0"/>
-          <w:numId w:val="2"/>
-        </w:numPr>
-      </w:pPr>
-    </w:p>
-    <w:p>
-      <w:pPr>
-        <w:pStyle w:val="Paragraphedeliste"/>
-        <w:numPr>
-          <w:ilvl w:val="0"/>
-          <w:numId w:val="2"/>
-        </w:numPr>
-      </w:pPr>
-    </w:p>
-    <w:p>
-      <w:pPr>
-        <w:pStyle w:val="Paragraphedeliste"/>
-        <w:numPr>
-          <w:ilvl w:val="0"/>
-          <w:numId w:val="2"/>
-        </w:numPr>
-      </w:pPr>
     </w:p>
     <w:p>
       <w:pPr>

</xml_diff>